<commit_message>
combined reducers, created basic store
</commit_message>
<xml_diff>
--- a/plan.docx
+++ b/plan.docx
@@ -432,6 +432,229 @@
         </w:rPr>
         <w:t>Create state folder in src</w:t>
       </w:r>
+    </w:p>
+    <w:p>
+      <w:pPr>
+        <w:pStyle w:val="ListParagraph"/>
+        <w:numPr>
+          <w:ilvl w:val="0"/>
+          <w:numId w:val="2"/>
+        </w:numPr>
+        <w:spacing w:after="0"/>
+        <w:jc w:val="both"/>
+        <w:rPr>
+          <w:lang w:val="en-US"/>
+        </w:rPr>
+      </w:pPr>
+      <w:r>
+        <w:rPr>
+          <w:lang w:val="en-US"/>
+        </w:rPr>
+        <w:t>Create reducers folder to store reducers</w:t>
+      </w:r>
+    </w:p>
+    <w:p>
+      <w:pPr>
+        <w:pStyle w:val="ListParagraph"/>
+        <w:numPr>
+          <w:ilvl w:val="0"/>
+          <w:numId w:val="2"/>
+        </w:numPr>
+        <w:spacing w:after="0"/>
+        <w:jc w:val="both"/>
+        <w:rPr>
+          <w:lang w:val="en-US"/>
+        </w:rPr>
+      </w:pPr>
+      <w:r>
+        <w:rPr>
+          <w:lang w:val="en-US"/>
+        </w:rPr>
+        <w:t>Combine all reducers in one index.js file</w:t>
+      </w:r>
+    </w:p>
+    <w:p>
+      <w:pPr>
+        <w:pStyle w:val="ListParagraph"/>
+        <w:numPr>
+          <w:ilvl w:val="0"/>
+          <w:numId w:val="2"/>
+        </w:numPr>
+        <w:spacing w:after="0"/>
+        <w:jc w:val="both"/>
+        <w:rPr>
+          <w:lang w:val="en-US"/>
+        </w:rPr>
+      </w:pPr>
+      <w:r>
+        <w:rPr>
+          <w:lang w:val="en-US"/>
+        </w:rPr>
+        <w:t>You import {combineReducers}, which is a function that takes object as an argument</w:t>
+      </w:r>
+      <w:r>
+        <w:rPr>
+          <w:lang w:val="en-US"/>
+        </w:rPr>
+        <w:t>, object has key-value pairs, where key is the property in the ‘redux state’, while value is its relevant reducer</w:t>
+      </w:r>
+      <w:r>
+        <w:rPr>
+          <w:lang w:val="en-US"/>
+        </w:rPr>
+        <w:t>. Once the object is filled out,</w:t>
+      </w:r>
+    </w:p>
+    <w:p>
+      <w:pPr>
+        <w:pStyle w:val="ListParagraph"/>
+        <w:numPr>
+          <w:ilvl w:val="0"/>
+          <w:numId w:val="2"/>
+        </w:numPr>
+        <w:spacing w:after="0"/>
+        <w:jc w:val="both"/>
+        <w:rPr>
+          <w:lang w:val="en-US"/>
+        </w:rPr>
+      </w:pPr>
+      <w:r>
+        <w:rPr>
+          <w:lang w:val="en-US"/>
+        </w:rPr>
+        <w:t xml:space="preserve">Export the combined reducers </w:t>
+      </w:r>
+    </w:p>
+    <w:p>
+      <w:pPr>
+        <w:pStyle w:val="ListParagraph"/>
+        <w:numPr>
+          <w:ilvl w:val="0"/>
+          <w:numId w:val="2"/>
+        </w:numPr>
+        <w:spacing w:after="0"/>
+        <w:jc w:val="both"/>
+        <w:rPr>
+          <w:lang w:val="en-US"/>
+        </w:rPr>
+      </w:pPr>
+      <w:r>
+        <w:rPr>
+          <w:lang w:val="en-US"/>
+        </w:rPr>
+        <w:t xml:space="preserve">The actual store is created in the ‘state’ folder inside the src, called </w:t>
+      </w:r>
+      <w:r>
+        <w:rPr>
+          <w:lang w:val="en-US"/>
+        </w:rPr>
+        <w:t>store</w:t>
+      </w:r>
+      <w:r>
+        <w:rPr>
+          <w:lang w:val="en-US"/>
+        </w:rPr>
+        <w:t>.js</w:t>
+      </w:r>
+      <w:r>
+        <w:rPr>
+          <w:lang w:val="en-US"/>
+        </w:rPr>
+        <w:t>. For this, we must import {createStore} from “redux”</w:t>
+      </w:r>
+      <w:r>
+        <w:rPr>
+          <w:lang w:val="en-US"/>
+        </w:rPr>
+        <w:t>, and our combined reducers</w:t>
+      </w:r>
+    </w:p>
+    <w:p>
+      <w:pPr>
+        <w:pStyle w:val="ListParagraph"/>
+        <w:numPr>
+          <w:ilvl w:val="0"/>
+          <w:numId w:val="2"/>
+        </w:numPr>
+        <w:spacing w:after="0"/>
+        <w:jc w:val="both"/>
+        <w:rPr>
+          <w:lang w:val="en-US"/>
+        </w:rPr>
+      </w:pPr>
+      <w:r>
+        <w:rPr>
+          <w:lang w:val="en-US"/>
+        </w:rPr>
+        <w:t xml:space="preserve">Then, we create store variable, which is set to a createStore instance, which is a function that takes reducers as first argument, and default state {} object as the second argument. </w:t>
+      </w:r>
+    </w:p>
+    <w:p>
+      <w:pPr>
+        <w:spacing w:after="0"/>
+        <w:jc w:val="both"/>
+        <w:rPr>
+          <w:lang w:val="en-US"/>
+        </w:rPr>
+      </w:pPr>
+    </w:p>
+    <w:p>
+      <w:pPr>
+        <w:spacing w:after="0"/>
+        <w:jc w:val="both"/>
+        <w:rPr>
+          <w:lang w:val="en-US"/>
+        </w:rPr>
+      </w:pPr>
+      <w:r>
+        <w:rPr>
+          <w:lang w:val="en-US"/>
+        </w:rPr>
+        <w:t>Maybe try to practice doing this independently tomorrow.</w:t>
+      </w:r>
+    </w:p>
+    <w:p>
+      <w:pPr>
+        <w:spacing w:after="0"/>
+        <w:jc w:val="both"/>
+        <w:rPr>
+          <w:lang w:val="en-US"/>
+        </w:rPr>
+      </w:pPr>
+    </w:p>
+    <w:p>
+      <w:pPr>
+        <w:spacing w:after="0"/>
+        <w:jc w:val="both"/>
+        <w:rPr>
+          <w:lang w:val="en-US"/>
+        </w:rPr>
+      </w:pPr>
+      <w:r>
+        <w:rPr>
+          <w:lang w:val="en-US"/>
+        </w:rPr>
+        <w:lastRenderedPageBreak/>
+        <w:t>Reducers return state (after they’re done updating it in the function body), and they take in pre-existing state and action</w:t>
+      </w:r>
+    </w:p>
+    <w:p>
+      <w:pPr>
+        <w:spacing w:after="0"/>
+        <w:jc w:val="both"/>
+        <w:rPr>
+          <w:lang w:val="en-US"/>
+        </w:rPr>
+      </w:pPr>
+    </w:p>
+    <w:p>
+      <w:pPr>
+        <w:spacing w:after="0"/>
+        <w:jc w:val="both"/>
+        <w:rPr>
+          <w:lang w:val="en-US"/>
+        </w:rPr>
+      </w:pPr>
     </w:p>
     <w:sectPr>
       <w:pgSz w:w="11906" w:h="16838" w:code="9"/>

</xml_diff>